<commit_message>
Addition of Example Resume
</commit_message>
<xml_diff>
--- a/output_resumes/Output Testing.docx
+++ b/output_resumes/Output Testing.docx
@@ -22,7 +22,7 @@
           <w:sz w:val="28"/>
           <w:szCs w:val="26"/>
         </w:rPr>
-        <w:t>Brian C.</w:t>
+        <w:t>Brian C. Sullivan</w:t>
       </w:r>
       <w:bookmarkStart w:id="0" w:name="_GoBack"/>
       <w:bookmarkEnd w:id="0"/>
@@ -99,7 +99,7 @@
                 <w:sz w:val="22"/>
                 <w:szCs w:val="22"/>
               </w:rPr>
-              <w:t>Brian C.</w:t>
+              <w:t>Brian C. Sullivan</w:t>
             </w:r>
             <w:r>
               <w:rPr>

</xml_diff>